<commit_message>
Carrito y Detalle de Producto
</commit_message>
<xml_diff>
--- a/Documento del Proyecto2.docx
+++ b/Documento del Proyecto2.docx
@@ -6403,12 +6403,7 @@
       <w:bookmarkStart w:id="24" w:name="_Toc29246858"/>
       <w:r>
         <w:lastRenderedPageBreak/>
-        <w:t>CA</w:t>
-      </w:r>
-      <w:bookmarkStart w:id="25" w:name="_GoBack"/>
-      <w:bookmarkEnd w:id="25"/>
-      <w:r>
-        <w:t>PÍTULO 1</w:t>
+        <w:t>CAPÍTULO 1</w:t>
       </w:r>
       <w:bookmarkEnd w:id="23"/>
       <w:bookmarkEnd w:id="24"/>
@@ -6417,89 +6412,89 @@
       <w:pPr>
         <w:pStyle w:val="Ttulo1"/>
       </w:pPr>
-      <w:bookmarkStart w:id="26" w:name="_Toc422166895"/>
-      <w:bookmarkStart w:id="27" w:name="_Toc526255254"/>
-      <w:bookmarkStart w:id="28" w:name="_Toc29246859"/>
+      <w:bookmarkStart w:id="25" w:name="_Toc422166895"/>
+      <w:bookmarkStart w:id="26" w:name="_Toc526255254"/>
+      <w:bookmarkStart w:id="27" w:name="_Toc29246859"/>
       <w:r>
         <w:t>Introducción</w:t>
       </w:r>
+      <w:bookmarkEnd w:id="25"/>
       <w:bookmarkEnd w:id="26"/>
       <w:bookmarkEnd w:id="27"/>
+    </w:p>
+    <w:p>
+      <w:pPr>
+        <w:ind w:left="425"/>
+      </w:pPr>
+      <w:r>
+        <w:t>Hoy en día podemos observar que las tecnologías influyen mucho en los negocios, con el objetivo de mejorar sus procesos y tener mayor rentabilidad económica.</w:t>
+      </w:r>
+    </w:p>
+    <w:p>
+      <w:pPr>
+        <w:ind w:left="425"/>
+      </w:pPr>
+      <w:r>
+        <w:t>El cliente actualmente es una persona con muy poco tiempo para poder realizar sus actividades diarias como por ejemplo</w:t>
+      </w:r>
+      <w:r>
+        <w:t>, laborales, familiares, d</w:t>
+      </w:r>
+      <w:r>
+        <w:t>e atención medica entre otras, e</w:t>
+      </w:r>
+      <w:r>
+        <w:t xml:space="preserve">s por ello que el uso de la tecnología </w:t>
+      </w:r>
+      <w:r>
+        <w:t>ayuda a realizar actividades complementarias del ser humano con el fin de ahorrar tiempo.</w:t>
+      </w:r>
+    </w:p>
+    <w:p>
+      <w:pPr>
+        <w:ind w:left="425"/>
+      </w:pPr>
+      <w:r>
+        <w:t>U</w:t>
+      </w:r>
+      <w:r>
+        <w:t>n ejemplo en la actualidad</w:t>
+      </w:r>
+      <w:r>
+        <w:t>,</w:t>
+      </w:r>
+      <w:r>
+        <w:t xml:space="preserve"> un cliente puede generar una compra con la ayuda de la tecnología sin necesidad de </w:t>
+      </w:r>
+      <w:r>
+        <w:t>movilizarse a una tienda física,</w:t>
+      </w:r>
+      <w:r>
+        <w:t xml:space="preserve"> </w:t>
+      </w:r>
+      <w:r>
+        <w:t>c</w:t>
+      </w:r>
+      <w:r>
+        <w:t>on esto los negocios se están ahorrando tiempos y recursos</w:t>
+      </w:r>
+      <w:r>
+        <w:t>.</w:t>
+      </w:r>
+    </w:p>
+    <w:p>
+      <w:pPr>
+        <w:pStyle w:val="Ttulo2"/>
+      </w:pPr>
+      <w:bookmarkStart w:id="28" w:name="_Toc422166896"/>
+      <w:bookmarkStart w:id="29" w:name="_Toc526255255"/>
+      <w:bookmarkStart w:id="30" w:name="_Toc29246860"/>
+      <w:r>
+        <w:t>Descripción del problema</w:t>
+      </w:r>
       <w:bookmarkEnd w:id="28"/>
-    </w:p>
-    <w:p>
-      <w:pPr>
-        <w:ind w:left="425"/>
-      </w:pPr>
-      <w:r>
-        <w:t>Hoy en día podemos observar que las tecnologías influyen mucho en los negocios, con el objetivo de mejorar sus procesos y tener mayor rentabilidad económica.</w:t>
-      </w:r>
-    </w:p>
-    <w:p>
-      <w:pPr>
-        <w:ind w:left="425"/>
-      </w:pPr>
-      <w:r>
-        <w:t>El cliente actualmente es una persona con muy poco tiempo para poder realizar sus actividades diarias como por ejemplo</w:t>
-      </w:r>
-      <w:r>
-        <w:t>, laborales, familiares, d</w:t>
-      </w:r>
-      <w:r>
-        <w:t>e atención medica entre otras, e</w:t>
-      </w:r>
-      <w:r>
-        <w:t xml:space="preserve">s por ello que el uso de la tecnología </w:t>
-      </w:r>
-      <w:r>
-        <w:t>ayuda a realizar actividades complementarias del ser humano con el fin de ahorrar tiempo.</w:t>
-      </w:r>
-    </w:p>
-    <w:p>
-      <w:pPr>
-        <w:ind w:left="425"/>
-      </w:pPr>
-      <w:r>
-        <w:t>U</w:t>
-      </w:r>
-      <w:r>
-        <w:t>n ejemplo en la actualidad</w:t>
-      </w:r>
-      <w:r>
-        <w:t>,</w:t>
-      </w:r>
-      <w:r>
-        <w:t xml:space="preserve"> un cliente puede generar una compra con la ayuda de la tecnología sin necesidad de </w:t>
-      </w:r>
-      <w:r>
-        <w:t>movilizarse a una tienda física,</w:t>
-      </w:r>
-      <w:r>
-        <w:t xml:space="preserve"> </w:t>
-      </w:r>
-      <w:r>
-        <w:t>c</w:t>
-      </w:r>
-      <w:r>
-        <w:t>on esto los negocios se están ahorrando tiempos y recursos</w:t>
-      </w:r>
-      <w:r>
-        <w:t>.</w:t>
-      </w:r>
-    </w:p>
-    <w:p>
-      <w:pPr>
-        <w:pStyle w:val="Ttulo2"/>
-      </w:pPr>
-      <w:bookmarkStart w:id="29" w:name="_Toc422166896"/>
-      <w:bookmarkStart w:id="30" w:name="_Toc526255255"/>
-      <w:bookmarkStart w:id="31" w:name="_Toc29246860"/>
-      <w:r>
-        <w:t>Descripción del problema</w:t>
-      </w:r>
       <w:bookmarkEnd w:id="29"/>
       <w:bookmarkEnd w:id="30"/>
-      <w:bookmarkEnd w:id="31"/>
       <w:r>
         <w:t xml:space="preserve"> </w:t>
       </w:r>
@@ -6605,96 +6600,96 @@
       <w:pPr>
         <w:pStyle w:val="Ttulo2"/>
       </w:pPr>
-      <w:bookmarkStart w:id="32" w:name="_Toc29246861"/>
+      <w:bookmarkStart w:id="31" w:name="_Toc29246861"/>
       <w:r>
         <w:lastRenderedPageBreak/>
         <w:t>Justificación de problema</w:t>
       </w:r>
+      <w:bookmarkEnd w:id="31"/>
+    </w:p>
+    <w:p>
+      <w:pPr>
+        <w:ind w:left="1134"/>
+      </w:pPr>
+      <w:r>
+        <w:t xml:space="preserve">Es de total conocimiento que </w:t>
+      </w:r>
+      <w:r>
+        <w:t>el uso de las tecnologías ayuda al crecimiento de las organizaciones</w:t>
+      </w:r>
+      <w:r>
+        <w:t>, además un acercamiento del cliente con la organización y la adecuada transmisión de la información para con el cliente hace que la organización genera cambios económicos y relaciones de la empresa.</w:t>
+      </w:r>
+      <w:r>
+        <w:t xml:space="preserve"> </w:t>
+      </w:r>
+    </w:p>
+    <w:p>
+      <w:pPr>
+        <w:ind w:left="1134"/>
+      </w:pPr>
+      <w:r>
+        <w:t>Una manera de brindar un excelente servicio a los clientes de la organización es con el</w:t>
+      </w:r>
+      <w:r>
+        <w:t xml:space="preserve"> uso de las últimas tecnologías, se da con el análisis desarrollo e implementación de una aplicación móvil, para que el cliente pueda acceder desde cualquier dispositivo móvil a toda la gama de productos que ofrece la empresa y a su vez pueda generar un pedido por lo cual la aplicación le generara un código QR, el cual tendrá toda la información relacionada con el pedido del cliente, todo con el objetivo de ahorrar tiempo y dinero por parte del cliente y la empresa.</w:t>
+      </w:r>
+    </w:p>
+    <w:p>
+      <w:pPr>
+        <w:pStyle w:val="Ttulo2"/>
+      </w:pPr>
+      <w:bookmarkStart w:id="32" w:name="_Toc422166897"/>
+      <w:bookmarkStart w:id="33" w:name="_Toc526255257"/>
+      <w:bookmarkStart w:id="34" w:name="_Toc29246862"/>
+      <w:r>
+        <w:t>Objetivos</w:t>
+      </w:r>
       <w:bookmarkEnd w:id="32"/>
-    </w:p>
-    <w:p>
-      <w:pPr>
-        <w:ind w:left="1134"/>
-      </w:pPr>
-      <w:r>
-        <w:t xml:space="preserve">Es de total conocimiento que </w:t>
-      </w:r>
-      <w:r>
-        <w:t>el uso de las tecnologías ayuda al crecimiento de las organizaciones</w:t>
-      </w:r>
-      <w:r>
-        <w:t>, además un acercamiento del cliente con la organización y la adecuada transmisión de la información para con el cliente hace que la organización genera cambios económicos y relaciones de la empresa.</w:t>
-      </w:r>
-      <w:r>
-        <w:t xml:space="preserve"> </w:t>
-      </w:r>
-    </w:p>
-    <w:p>
-      <w:pPr>
-        <w:ind w:left="1134"/>
-      </w:pPr>
-      <w:r>
-        <w:t>Una manera de brindar un excelente servicio a los clientes de la organización es con el</w:t>
-      </w:r>
-      <w:r>
-        <w:t xml:space="preserve"> uso de las últimas tecnologías, se da con el análisis desarrollo e implementación de una aplicación móvil, para que el cliente pueda acceder desde cualquier dispositivo móvil a toda la gama de productos que ofrece la empresa y a su vez pueda generar un pedido por lo cual la aplicación le generara un código QR, el cual tendrá toda la información relacionada con el pedido del cliente, todo con el objetivo de ahorrar tiempo y dinero por parte del cliente y la empresa.</w:t>
-      </w:r>
-    </w:p>
-    <w:p>
-      <w:pPr>
-        <w:pStyle w:val="Ttulo2"/>
-      </w:pPr>
-      <w:bookmarkStart w:id="33" w:name="_Toc422166897"/>
-      <w:bookmarkStart w:id="34" w:name="_Toc526255257"/>
-      <w:bookmarkStart w:id="35" w:name="_Toc29246862"/>
-      <w:r>
-        <w:t>Objetivos</w:t>
-      </w:r>
       <w:bookmarkEnd w:id="33"/>
       <w:bookmarkEnd w:id="34"/>
+    </w:p>
+    <w:p>
+      <w:pPr>
+        <w:pStyle w:val="Ttulo3"/>
+      </w:pPr>
+      <w:bookmarkStart w:id="35" w:name="_Toc422166898"/>
+      <w:bookmarkStart w:id="36" w:name="_Toc526255258"/>
+      <w:bookmarkStart w:id="37" w:name="_Toc29246863"/>
+      <w:r>
+        <w:t>Objetivo General</w:t>
+      </w:r>
       <w:bookmarkEnd w:id="35"/>
-    </w:p>
-    <w:p>
-      <w:pPr>
-        <w:pStyle w:val="Ttulo3"/>
-      </w:pPr>
-      <w:bookmarkStart w:id="36" w:name="_Toc422166898"/>
-      <w:bookmarkStart w:id="37" w:name="_Toc526255258"/>
-      <w:bookmarkStart w:id="38" w:name="_Toc29246863"/>
-      <w:r>
-        <w:t>Objetivo General</w:t>
-      </w:r>
       <w:bookmarkEnd w:id="36"/>
       <w:bookmarkEnd w:id="37"/>
+    </w:p>
+    <w:p>
+      <w:pPr>
+        <w:ind w:left="1416"/>
+      </w:pPr>
+      <w:r>
+        <w:t xml:space="preserve">Facilitar el proceso de pedidos de productos y promociones de los clientes a través del uso de una aplicación móvil que a su vez generara un código QR con la información del pedido </w:t>
+      </w:r>
+      <w:r>
+        <w:t>realizado por el</w:t>
+      </w:r>
+      <w:r>
+        <w:t xml:space="preserve"> cliente.</w:t>
+      </w:r>
+    </w:p>
+    <w:p>
+      <w:pPr>
+        <w:pStyle w:val="Ttulo3"/>
+      </w:pPr>
+      <w:bookmarkStart w:id="38" w:name="_Toc422166899"/>
+      <w:bookmarkStart w:id="39" w:name="_Toc526255259"/>
+      <w:bookmarkStart w:id="40" w:name="_Toc29246864"/>
+      <w:r>
+        <w:t>Objetivos Específicos</w:t>
+      </w:r>
       <w:bookmarkEnd w:id="38"/>
-    </w:p>
-    <w:p>
-      <w:pPr>
-        <w:ind w:left="1416"/>
-      </w:pPr>
-      <w:r>
-        <w:t xml:space="preserve">Facilitar el proceso de pedidos de productos y promociones de los clientes a través del uso de una aplicación móvil que a su vez generara un código QR con la información del pedido </w:t>
-      </w:r>
-      <w:r>
-        <w:t>realizado por el</w:t>
-      </w:r>
-      <w:r>
-        <w:t xml:space="preserve"> cliente.</w:t>
-      </w:r>
-    </w:p>
-    <w:p>
-      <w:pPr>
-        <w:pStyle w:val="Ttulo3"/>
-      </w:pPr>
-      <w:bookmarkStart w:id="39" w:name="_Toc422166899"/>
-      <w:bookmarkStart w:id="40" w:name="_Toc526255259"/>
-      <w:bookmarkStart w:id="41" w:name="_Toc29246864"/>
-      <w:r>
-        <w:t>Objetivos Específicos</w:t>
-      </w:r>
       <w:bookmarkEnd w:id="39"/>
       <w:bookmarkEnd w:id="40"/>
-      <w:bookmarkEnd w:id="41"/>
       <w:r>
         <w:t xml:space="preserve"> </w:t>
       </w:r>
@@ -6707,8 +6702,12 @@
           <w:numId w:val="6"/>
         </w:numPr>
       </w:pPr>
-      <w:r>
-        <w:t>Disminuir los tiempos en el proceso de generación de pedidos en el área de atención al cliente.</w:t>
+      <w:bookmarkStart w:id="41" w:name="_GoBack"/>
+      <w:r>
+        <w:t>Comparar los tiempos de generación de pedidos mediante el uso de las TICS</w:t>
+      </w:r>
+      <w:r>
+        <w:t>.</w:t>
       </w:r>
     </w:p>
     <w:p>
@@ -6720,10 +6719,7 @@
         </w:numPr>
       </w:pPr>
       <w:r>
-        <w:t>Ahorrar recurso humano y económico en la organización mediante la automatización del proceso de generación del pedido</w:t>
-      </w:r>
-      <w:r>
-        <w:t>.</w:t>
+        <w:t>Identificar el potencial de los códigos QR, para mayor satisfacción al cliente.</w:t>
       </w:r>
     </w:p>
     <w:p>
@@ -6735,8 +6731,9 @@
         </w:numPr>
       </w:pPr>
       <w:r>
-        <w:t>Aumentar la satisfacción del cliente mediante el uso de las TICS</w:t>
-      </w:r>
+        <w:t>Analizar criterios de aceptación de la solución propuesta</w:t>
+      </w:r>
+      <w:bookmarkEnd w:id="41"/>
       <w:r>
         <w:t>.</w:t>
       </w:r>
@@ -6828,10 +6825,7 @@
         <w:pStyle w:val="Ttulo3"/>
       </w:pPr>
       <w:r>
-        <w:t xml:space="preserve">Aplicaciones </w:t>
-      </w:r>
-      <w:r>
-        <w:t>Web Móviles</w:t>
+        <w:t>Aplicaciones Web Móviles</w:t>
       </w:r>
     </w:p>
     <w:p>
@@ -10289,7 +10283,7 @@
         <w:noProof/>
         <w:sz w:val="20"/>
       </w:rPr>
-      <w:t>21</w:t>
+      <w:t>22</w:t>
     </w:r>
     <w:r>
       <w:rPr>
@@ -12898,7 +12892,7 @@
 </file>
 
 <file path=customXml/itemProps1.xml><?xml version="1.0" encoding="utf-8"?>
-<ds:datastoreItem xmlns:ds="http://schemas.openxmlformats.org/officeDocument/2006/customXml" ds:itemID="{C6C3F301-5C29-43E2-ABC4-78D05D1AC157}">
+<ds:datastoreItem xmlns:ds="http://schemas.openxmlformats.org/officeDocument/2006/customXml" ds:itemID="{509FDAE8-D85F-49A0-B813-91F5E1C770D6}">
   <ds:schemaRefs>
     <ds:schemaRef ds:uri="http://schemas.openxmlformats.org/officeDocument/2006/bibliography"/>
   </ds:schemaRefs>

</xml_diff>